<commit_message>
changing index to source CSS with capital letter R
</commit_message>
<xml_diff>
--- a/Resources/Mocs and Project Notes/Excursion Project Notes 140517.docx
+++ b/Resources/Mocs and Project Notes/Excursion Project Notes 140517.docx
@@ -38,6 +38,28 @@
         </w:rPr>
         <w:t>Project Notes140517</w:t>
       </w:r>
+    </w:p>
+    <w:p>
+      <w:pPr>
+        <w:rPr>
+          <w:lang w:val="en-CA"/>
+        </w:rPr>
+      </w:pPr>
+      <w:r>
+        <w:rPr>
+          <w:lang w:val="en-CA"/>
+        </w:rPr>
+        <w:t xml:space="preserve">Dummy line </w:t>
+      </w:r>
+    </w:p>
+    <w:p>
+      <w:pPr>
+        <w:rPr>
+          <w:lang w:val="en-CA"/>
+        </w:rPr>
+      </w:pPr>
+      <w:bookmarkStart w:id="0" w:name="_GoBack"/>
+      <w:bookmarkEnd w:id="0"/>
     </w:p>
     <w:p>
       <w:pPr>
@@ -176,8 +198,6 @@
           <w:t>https://giomha.github.io/excursion/</w:t>
         </w:r>
       </w:hyperlink>
-      <w:bookmarkStart w:id="0" w:name="_GoBack"/>
-      <w:bookmarkEnd w:id="0"/>
     </w:p>
     <w:p>
       <w:pPr>

</xml_diff>